<commit_message>
Add: A lot of features. System.out Console in FX GUI. MyBitSet for encapsulating BitSet operations. Changed TX ID and IV vectors to ArrayList. And More
</commit_message>
<xml_diff>
--- a/documentation/Weekly Report - 1 .docx
+++ b/documentation/Weekly Report - 1 .docx
@@ -117,8 +117,6 @@
           <w:szCs w:val="24"/>
         </w:rPr>
       </w:pPr>
-      <w:bookmarkStart w:id="0" w:name="_GoBack"/>
-      <w:bookmarkEnd w:id="0"/>
     </w:p>
     <w:p>
       <w:pPr>
@@ -133,6 +131,7 @@
       <w:r>
         <w:rPr>
           <w:rFonts w:ascii="Times New Roman" w:hAnsi="Times New Roman" w:cs="Times New Roman"/>
+          <w:b/>
           <w:sz w:val="22"/>
           <w:szCs w:val="22"/>
         </w:rPr>
@@ -144,7 +143,31 @@
           <w:sz w:val="22"/>
           <w:szCs w:val="22"/>
         </w:rPr>
-        <w:t xml:space="preserve">                                                                                                                                                     </w:t>
+        <w:t xml:space="preserve">  </w:t>
+      </w:r>
+      <w:r>
+        <w:rPr>
+          <w:rFonts w:ascii="Times New Roman" w:hAnsi="Times New Roman" w:cs="Times New Roman"/>
+          <w:sz w:val="22"/>
+          <w:szCs w:val="22"/>
+        </w:rPr>
+        <w:t>Code Hoping Authentication System</w:t>
+      </w:r>
+      <w:r>
+        <w:rPr>
+          <w:rFonts w:ascii="Times New Roman" w:hAnsi="Times New Roman" w:cs="Times New Roman"/>
+          <w:sz w:val="22"/>
+          <w:szCs w:val="22"/>
+        </w:rPr>
+        <w:t xml:space="preserve">   </w:t>
+      </w:r>
+      <w:r>
+        <w:rPr>
+          <w:rFonts w:ascii="Times New Roman" w:hAnsi="Times New Roman" w:cs="Times New Roman"/>
+          <w:sz w:val="22"/>
+          <w:szCs w:val="22"/>
+        </w:rPr>
+        <w:t xml:space="preserve">                                                                                                                                             </w:t>
       </w:r>
       <w:r>
         <w:rPr>
@@ -169,10 +192,27 @@
       <w:r>
         <w:rPr>
           <w:rFonts w:ascii="Times New Roman" w:hAnsi="Times New Roman" w:cs="Times New Roman"/>
+          <w:b/>
           <w:sz w:val="22"/>
           <w:szCs w:val="22"/>
         </w:rPr>
-        <w:t>Team Members:</w:t>
+        <w:t>Team Members</w:t>
+      </w:r>
+      <w:r>
+        <w:rPr>
+          <w:rFonts w:ascii="Times New Roman" w:hAnsi="Times New Roman" w:cs="Times New Roman"/>
+          <w:sz w:val="22"/>
+          <w:szCs w:val="22"/>
+        </w:rPr>
+        <w:t>:</w:t>
+      </w:r>
+      <w:r>
+        <w:rPr>
+          <w:rFonts w:ascii="Times New Roman" w:hAnsi="Times New Roman" w:cs="Times New Roman"/>
+          <w:sz w:val="22"/>
+          <w:szCs w:val="22"/>
+        </w:rPr>
+        <w:t xml:space="preserve"> Schmid Tosha, Bonsignori Evan, Brown Darryle, Schnibben David, Norris Tyler</w:t>
       </w:r>
     </w:p>
     <w:p>
@@ -187,10 +227,27 @@
       <w:r>
         <w:rPr>
           <w:rFonts w:ascii="Times New Roman" w:hAnsi="Times New Roman" w:cs="Times New Roman"/>
+          <w:b/>
           <w:sz w:val="22"/>
           <w:szCs w:val="22"/>
         </w:rPr>
-        <w:t>Report Period:</w:t>
+        <w:t>Report Period</w:t>
+      </w:r>
+      <w:r>
+        <w:rPr>
+          <w:rFonts w:ascii="Times New Roman" w:hAnsi="Times New Roman" w:cs="Times New Roman"/>
+          <w:sz w:val="22"/>
+          <w:szCs w:val="22"/>
+        </w:rPr>
+        <w:t>:</w:t>
+      </w:r>
+      <w:r>
+        <w:rPr>
+          <w:rFonts w:ascii="Times New Roman" w:hAnsi="Times New Roman" w:cs="Times New Roman"/>
+          <w:sz w:val="22"/>
+          <w:szCs w:val="22"/>
+        </w:rPr>
+        <w:t xml:space="preserve"> 10/3 – 10/9/2017</w:t>
       </w:r>
     </w:p>
     <w:p>
@@ -205,6 +262,7 @@
       <w:r>
         <w:rPr>
           <w:rFonts w:ascii="Times New Roman" w:hAnsi="Times New Roman" w:cs="Times New Roman"/>
+          <w:b/>
           <w:sz w:val="22"/>
           <w:szCs w:val="22"/>
         </w:rPr>
@@ -213,10 +271,27 @@
       <w:r>
         <w:rPr>
           <w:rFonts w:ascii="Times New Roman" w:hAnsi="Times New Roman" w:cs="Times New Roman"/>
+          <w:b/>
           <w:sz w:val="22"/>
           <w:szCs w:val="22"/>
         </w:rPr>
-        <w:t xml:space="preserve"> Name:</w:t>
+        <w:t xml:space="preserve"> Name</w:t>
+      </w:r>
+      <w:r>
+        <w:rPr>
+          <w:rFonts w:ascii="Times New Roman" w:hAnsi="Times New Roman" w:cs="Times New Roman"/>
+          <w:sz w:val="22"/>
+          <w:szCs w:val="22"/>
+        </w:rPr>
+        <w:t>:</w:t>
+      </w:r>
+      <w:r>
+        <w:rPr>
+          <w:rFonts w:ascii="Times New Roman" w:hAnsi="Times New Roman" w:cs="Times New Roman"/>
+          <w:sz w:val="22"/>
+          <w:szCs w:val="22"/>
+        </w:rPr>
+        <w:t xml:space="preserve"> Evan Bonsignori</w:t>
       </w:r>
     </w:p>
     <w:p>
@@ -232,10 +307,27 @@
       <w:r>
         <w:rPr>
           <w:rFonts w:ascii="Times New Roman" w:hAnsi="Times New Roman" w:cs="Times New Roman"/>
+          <w:b/>
           <w:sz w:val="22"/>
           <w:szCs w:val="22"/>
         </w:rPr>
-        <w:t xml:space="preserve">Task Title: </w:t>
+        <w:t>Task Title</w:t>
+      </w:r>
+      <w:r>
+        <w:rPr>
+          <w:rFonts w:ascii="Times New Roman" w:hAnsi="Times New Roman" w:cs="Times New Roman"/>
+          <w:sz w:val="22"/>
+          <w:szCs w:val="22"/>
+        </w:rPr>
+        <w:t xml:space="preserve">: </w:t>
+      </w:r>
+      <w:r>
+        <w:rPr>
+          <w:rFonts w:ascii="Times New Roman" w:hAnsi="Times New Roman" w:cs="Times New Roman"/>
+          <w:sz w:val="22"/>
+          <w:szCs w:val="22"/>
+        </w:rPr>
+        <w:t xml:space="preserve">Initial Meeting and Project Discussion </w:t>
       </w:r>
     </w:p>
     <w:p>
@@ -248,6 +340,8 @@
           <w:szCs w:val="22"/>
         </w:rPr>
       </w:pPr>
+      <w:bookmarkStart w:id="0" w:name="_GoBack"/>
+      <w:bookmarkEnd w:id="0"/>
     </w:p>
     <w:p>
       <w:pPr>
@@ -289,8 +383,8 @@
         <w:tblLook w:val="04A0" w:firstRow="1" w:lastRow="0" w:firstColumn="1" w:lastColumn="0" w:noHBand="0" w:noVBand="1"/>
       </w:tblPr>
       <w:tblGrid>
-        <w:gridCol w:w="3077"/>
-        <w:gridCol w:w="2456"/>
+        <w:gridCol w:w="3870"/>
+        <w:gridCol w:w="1663"/>
         <w:gridCol w:w="2457"/>
         <w:gridCol w:w="2457"/>
       </w:tblGrid>
@@ -303,7 +397,7 @@
         <w:tc>
           <w:tcPr>
             <w:cnfStyle w:val="001000000100" w:firstRow="0" w:lastRow="0" w:firstColumn="1" w:lastColumn="0" w:oddVBand="0" w:evenVBand="0" w:oddHBand="0" w:evenHBand="0" w:firstRowFirstColumn="1" w:firstRowLastColumn="0" w:lastRowFirstColumn="0" w:lastRowLastColumn="0"/>
-            <w:tcW w:w="3077" w:type="dxa"/>
+            <w:tcW w:w="3870" w:type="dxa"/>
           </w:tcPr>
           <w:p>
             <w:pPr>
@@ -316,7 +410,7 @@
         </w:tc>
         <w:tc>
           <w:tcPr>
-            <w:tcW w:w="2456" w:type="dxa"/>
+            <w:tcW w:w="1663" w:type="dxa"/>
           </w:tcPr>
           <w:p>
             <w:pPr>
@@ -372,27 +466,47 @@
         <w:tc>
           <w:tcPr>
             <w:cnfStyle w:val="001000000000" w:firstRow="0" w:lastRow="0" w:firstColumn="1" w:lastColumn="0" w:oddVBand="0" w:evenVBand="0" w:oddHBand="0" w:evenHBand="0" w:firstRowFirstColumn="0" w:firstRowLastColumn="0" w:lastRowFirstColumn="0" w:lastRowLastColumn="0"/>
-            <w:tcW w:w="3077" w:type="dxa"/>
+            <w:tcW w:w="3870" w:type="dxa"/>
           </w:tcPr>
           <w:p>
             <w:pPr>
               <w:jc w:val="both"/>
-            </w:pPr>
+              <w:rPr>
+                <w:sz w:val="24"/>
+              </w:rPr>
+            </w:pPr>
+            <w:r>
+              <w:rPr>
+                <w:sz w:val="24"/>
+              </w:rPr>
+              <w:t>Basic JAVAFX GUI</w:t>
+            </w:r>
           </w:p>
           <w:p>
             <w:pPr>
               <w:jc w:val="both"/>
+              <w:rPr>
+                <w:sz w:val="24"/>
+              </w:rPr>
             </w:pPr>
           </w:p>
         </w:tc>
         <w:tc>
           <w:tcPr>
-            <w:tcW w:w="2456" w:type="dxa"/>
+            <w:tcW w:w="1663" w:type="dxa"/>
           </w:tcPr>
           <w:p>
             <w:pPr>
               <w:cnfStyle w:val="000000100000" w:firstRow="0" w:lastRow="0" w:firstColumn="0" w:lastColumn="0" w:oddVBand="0" w:evenVBand="0" w:oddHBand="1" w:evenHBand="0" w:firstRowFirstColumn="0" w:firstRowLastColumn="0" w:lastRowFirstColumn="0" w:lastRowLastColumn="0"/>
             </w:pPr>
+          </w:p>
+          <w:p>
+            <w:pPr>
+              <w:cnfStyle w:val="000000100000" w:firstRow="0" w:lastRow="0" w:firstColumn="0" w:lastColumn="0" w:oddVBand="0" w:evenVBand="0" w:oddHBand="1" w:evenHBand="0" w:firstRowFirstColumn="0" w:firstRowLastColumn="0" w:lastRowFirstColumn="0" w:lastRowLastColumn="0"/>
+            </w:pPr>
+            <w:r>
+              <w:t>10/17</w:t>
+            </w:r>
           </w:p>
         </w:tc>
         <w:tc>
@@ -403,6 +517,9 @@
             <w:pPr>
               <w:cnfStyle w:val="000000100000" w:firstRow="0" w:lastRow="0" w:firstColumn="0" w:lastColumn="0" w:oddVBand="0" w:evenVBand="0" w:oddHBand="1" w:evenHBand="0" w:firstRowFirstColumn="0" w:firstRowLastColumn="0" w:lastRowFirstColumn="0" w:lastRowLastColumn="0"/>
             </w:pPr>
+            <w:r>
+              <w:t xml:space="preserve">                10/8</w:t>
+            </w:r>
           </w:p>
         </w:tc>
         <w:tc>
@@ -413,6 +530,9 @@
             <w:pPr>
               <w:cnfStyle w:val="000000100000" w:firstRow="0" w:lastRow="0" w:firstColumn="0" w:lastColumn="0" w:oddVBand="0" w:evenVBand="0" w:oddHBand="1" w:evenHBand="0" w:firstRowFirstColumn="0" w:firstRowLastColumn="0" w:lastRowFirstColumn="0" w:lastRowLastColumn="0"/>
             </w:pPr>
+            <w:r>
+              <w:t xml:space="preserve">ListView of Transmitters and a buttom to start Authentication Process. </w:t>
+            </w:r>
           </w:p>
         </w:tc>
       </w:tr>
@@ -424,22 +544,48 @@
         <w:tc>
           <w:tcPr>
             <w:cnfStyle w:val="001000000000" w:firstRow="0" w:lastRow="0" w:firstColumn="1" w:lastColumn="0" w:oddVBand="0" w:evenVBand="0" w:oddHBand="0" w:evenHBand="0" w:firstRowFirstColumn="0" w:firstRowLastColumn="0" w:lastRowFirstColumn="0" w:lastRowLastColumn="0"/>
-            <w:tcW w:w="3077" w:type="dxa"/>
+            <w:tcW w:w="3870" w:type="dxa"/>
           </w:tcPr>
           <w:p>
             <w:pPr>
               <w:jc w:val="both"/>
+              <w:rPr>
+                <w:sz w:val="24"/>
+              </w:rPr>
+            </w:pPr>
+            <w:r>
+              <w:rPr>
+                <w:sz w:val="24"/>
+              </w:rPr>
+              <w:t>Represent Systems in Java</w:t>
+            </w:r>
+          </w:p>
+          <w:p>
+            <w:pPr>
+              <w:jc w:val="both"/>
+              <w:rPr>
+                <w:sz w:val="24"/>
+              </w:rPr>
             </w:pPr>
           </w:p>
         </w:tc>
         <w:tc>
           <w:tcPr>
-            <w:tcW w:w="2456" w:type="dxa"/>
+            <w:tcW w:w="1663" w:type="dxa"/>
           </w:tcPr>
           <w:p>
             <w:pPr>
               <w:cnfStyle w:val="000000000000" w:firstRow="0" w:lastRow="0" w:firstColumn="0" w:lastColumn="0" w:oddVBand="0" w:evenVBand="0" w:oddHBand="0" w:evenHBand="0" w:firstRowFirstColumn="0" w:firstRowLastColumn="0" w:lastRowFirstColumn="0" w:lastRowLastColumn="0"/>
             </w:pPr>
+            <w:r>
+              <w:t xml:space="preserve">                </w:t>
+            </w:r>
+            <w:r>
+              <w:t xml:space="preserve">     </w:t>
+            </w:r>
+            <w:r>
+              <w:t>10/17</w:t>
+            </w:r>
           </w:p>
         </w:tc>
         <w:tc>
@@ -450,6 +596,9 @@
             <w:pPr>
               <w:cnfStyle w:val="000000000000" w:firstRow="0" w:lastRow="0" w:firstColumn="0" w:lastColumn="0" w:oddVBand="0" w:evenVBand="0" w:oddHBand="0" w:evenHBand="0" w:firstRowFirstColumn="0" w:firstRowLastColumn="0" w:lastRowFirstColumn="0" w:lastRowLastColumn="0"/>
             </w:pPr>
+            <w:r>
+              <w:t xml:space="preserve">                10/8</w:t>
+            </w:r>
           </w:p>
         </w:tc>
         <w:tc>
@@ -460,6 +609,9 @@
             <w:pPr>
               <w:cnfStyle w:val="000000000000" w:firstRow="0" w:lastRow="0" w:firstColumn="0" w:lastColumn="0" w:oddVBand="0" w:evenVBand="0" w:oddHBand="0" w:evenHBand="0" w:firstRowFirstColumn="0" w:firstRowLastColumn="0" w:lastRowFirstColumn="0" w:lastRowLastColumn="0"/>
             </w:pPr>
+            <w:r>
+              <w:t xml:space="preserve">Transmitter and Reader    </w:t>
+            </w:r>
           </w:p>
         </w:tc>
       </w:tr>
@@ -472,32 +624,55 @@
         <w:tc>
           <w:tcPr>
             <w:cnfStyle w:val="001000000000" w:firstRow="0" w:lastRow="0" w:firstColumn="1" w:lastColumn="0" w:oddVBand="0" w:evenVBand="0" w:oddHBand="0" w:evenHBand="0" w:firstRowFirstColumn="0" w:firstRowLastColumn="0" w:lastRowFirstColumn="0" w:lastRowLastColumn="0"/>
-            <w:tcW w:w="3077" w:type="dxa"/>
+            <w:tcW w:w="3870" w:type="dxa"/>
           </w:tcPr>
           <w:p>
             <w:pPr>
               <w:jc w:val="both"/>
+              <w:rPr>
+                <w:sz w:val="24"/>
+              </w:rPr>
             </w:pPr>
           </w:p>
           <w:p>
             <w:pPr>
               <w:jc w:val="both"/>
-            </w:pPr>
+              <w:rPr>
+                <w:sz w:val="24"/>
+              </w:rPr>
+            </w:pPr>
+            <w:r>
+              <w:rPr>
+                <w:sz w:val="24"/>
+              </w:rPr>
+              <w:t>Find Java Bit Representation</w:t>
+            </w:r>
           </w:p>
           <w:p>
             <w:pPr>
               <w:jc w:val="both"/>
+              <w:rPr>
+                <w:sz w:val="24"/>
+              </w:rPr>
             </w:pPr>
           </w:p>
         </w:tc>
         <w:tc>
           <w:tcPr>
-            <w:tcW w:w="2456" w:type="dxa"/>
+            <w:tcW w:w="1663" w:type="dxa"/>
           </w:tcPr>
           <w:p>
             <w:pPr>
               <w:cnfStyle w:val="000000100000" w:firstRow="0" w:lastRow="0" w:firstColumn="0" w:lastColumn="0" w:oddVBand="0" w:evenVBand="0" w:oddHBand="1" w:evenHBand="0" w:firstRowFirstColumn="0" w:firstRowLastColumn="0" w:lastRowFirstColumn="0" w:lastRowLastColumn="0"/>
             </w:pPr>
+          </w:p>
+          <w:p>
+            <w:pPr>
+              <w:cnfStyle w:val="000000100000" w:firstRow="0" w:lastRow="0" w:firstColumn="0" w:lastColumn="0" w:oddVBand="0" w:evenVBand="0" w:oddHBand="1" w:evenHBand="0" w:firstRowFirstColumn="0" w:firstRowLastColumn="0" w:lastRowFirstColumn="0" w:lastRowLastColumn="0"/>
+            </w:pPr>
+            <w:r>
+              <w:t xml:space="preserve">10/17 </w:t>
+            </w:r>
           </w:p>
         </w:tc>
         <w:tc>
@@ -508,6 +683,9 @@
             <w:pPr>
               <w:cnfStyle w:val="000000100000" w:firstRow="0" w:lastRow="0" w:firstColumn="0" w:lastColumn="0" w:oddVBand="0" w:evenVBand="0" w:oddHBand="1" w:evenHBand="0" w:firstRowFirstColumn="0" w:firstRowLastColumn="0" w:lastRowFirstColumn="0" w:lastRowLastColumn="0"/>
             </w:pPr>
+            <w:r>
+              <w:t xml:space="preserve">                10/7</w:t>
+            </w:r>
           </w:p>
         </w:tc>
         <w:tc>
@@ -518,6 +696,9 @@
             <w:pPr>
               <w:cnfStyle w:val="000000100000" w:firstRow="0" w:lastRow="0" w:firstColumn="0" w:lastColumn="0" w:oddVBand="0" w:evenVBand="0" w:oddHBand="1" w:evenHBand="0" w:firstRowFirstColumn="0" w:firstRowLastColumn="0" w:lastRowFirstColumn="0" w:lastRowLastColumn="0"/>
             </w:pPr>
+            <w:r>
+              <w:t xml:space="preserve"> Ended up using BitSet. Which creates the need for the next milestone</w:t>
+            </w:r>
           </w:p>
         </w:tc>
       </w:tr>
@@ -529,7 +710,7 @@
         <w:tc>
           <w:tcPr>
             <w:cnfStyle w:val="001000000000" w:firstRow="0" w:lastRow="0" w:firstColumn="1" w:lastColumn="0" w:oddVBand="0" w:evenVBand="0" w:oddHBand="0" w:evenHBand="0" w:firstRowFirstColumn="0" w:firstRowLastColumn="0" w:lastRowFirstColumn="0" w:lastRowLastColumn="0"/>
-            <w:tcW w:w="3077" w:type="dxa"/>
+            <w:tcW w:w="3870" w:type="dxa"/>
           </w:tcPr>
           <w:p>
             <w:pPr>
@@ -540,6 +721,9 @@
             <w:pPr>
               <w:jc w:val="both"/>
             </w:pPr>
+            <w:r>
+              <w:t>L/RShift and BitSet Addition</w:t>
+            </w:r>
           </w:p>
           <w:p>
             <w:pPr>
@@ -549,12 +733,20 @@
         </w:tc>
         <w:tc>
           <w:tcPr>
-            <w:tcW w:w="2456" w:type="dxa"/>
+            <w:tcW w:w="1663" w:type="dxa"/>
           </w:tcPr>
           <w:p>
             <w:pPr>
               <w:cnfStyle w:val="000000000000" w:firstRow="0" w:lastRow="0" w:firstColumn="0" w:lastColumn="0" w:oddVBand="0" w:evenVBand="0" w:oddHBand="0" w:evenHBand="0" w:firstRowFirstColumn="0" w:firstRowLastColumn="0" w:lastRowFirstColumn="0" w:lastRowLastColumn="0"/>
             </w:pPr>
+          </w:p>
+          <w:p>
+            <w:pPr>
+              <w:cnfStyle w:val="000000000000" w:firstRow="0" w:lastRow="0" w:firstColumn="0" w:lastColumn="0" w:oddVBand="0" w:evenVBand="0" w:oddHBand="0" w:evenHBand="0" w:firstRowFirstColumn="0" w:firstRowLastColumn="0" w:lastRowFirstColumn="0" w:lastRowLastColumn="0"/>
+            </w:pPr>
+            <w:r>
+              <w:t>10/17</w:t>
+            </w:r>
           </w:p>
         </w:tc>
         <w:tc>
@@ -565,6 +757,17 @@
             <w:pPr>
               <w:cnfStyle w:val="000000000000" w:firstRow="0" w:lastRow="0" w:firstColumn="0" w:lastColumn="0" w:oddVBand="0" w:evenVBand="0" w:oddHBand="0" w:evenHBand="0" w:firstRowFirstColumn="0" w:firstRowLastColumn="0" w:lastRowFirstColumn="0" w:lastRowLastColumn="0"/>
             </w:pPr>
+            <w:r>
+              <w:t xml:space="preserve">               </w:t>
+            </w:r>
+          </w:p>
+          <w:p>
+            <w:pPr>
+              <w:cnfStyle w:val="000000000000" w:firstRow="0" w:lastRow="0" w:firstColumn="0" w:lastColumn="0" w:oddVBand="0" w:evenVBand="0" w:oddHBand="0" w:evenHBand="0" w:firstRowFirstColumn="0" w:firstRowLastColumn="0" w:lastRowFirstColumn="0" w:lastRowLastColumn="0"/>
+            </w:pPr>
+            <w:r>
+              <w:t xml:space="preserve">               Pending</w:t>
+            </w:r>
           </w:p>
         </w:tc>
         <w:tc>
@@ -575,6 +778,9 @@
             <w:pPr>
               <w:cnfStyle w:val="000000000000" w:firstRow="0" w:lastRow="0" w:firstColumn="0" w:lastColumn="0" w:oddVBand="0" w:evenVBand="0" w:oddHBand="0" w:evenHBand="0" w:firstRowFirstColumn="0" w:firstRowLastColumn="0" w:lastRowFirstColumn="0" w:lastRowLastColumn="0"/>
             </w:pPr>
+            <w:r>
+              <w:t>Going to try to pass this task to someone else since I’ve already done so much.</w:t>
+            </w:r>
           </w:p>
         </w:tc>
       </w:tr>
@@ -587,7 +793,7 @@
         <w:tc>
           <w:tcPr>
             <w:cnfStyle w:val="001000000000" w:firstRow="0" w:lastRow="0" w:firstColumn="1" w:lastColumn="0" w:oddVBand="0" w:evenVBand="0" w:oddHBand="0" w:evenHBand="0" w:firstRowFirstColumn="0" w:firstRowLastColumn="0" w:lastRowFirstColumn="0" w:lastRowLastColumn="0"/>
-            <w:tcW w:w="3077" w:type="dxa"/>
+            <w:tcW w:w="3870" w:type="dxa"/>
           </w:tcPr>
           <w:p>
             <w:pPr>
@@ -598,6 +804,9 @@
             <w:pPr>
               <w:jc w:val="both"/>
             </w:pPr>
+            <w:r>
+              <w:t>Implement XTEA</w:t>
+            </w:r>
           </w:p>
           <w:p>
             <w:pPr>
@@ -607,12 +816,20 @@
         </w:tc>
         <w:tc>
           <w:tcPr>
-            <w:tcW w:w="2456" w:type="dxa"/>
+            <w:tcW w:w="1663" w:type="dxa"/>
           </w:tcPr>
           <w:p>
             <w:pPr>
               <w:cnfStyle w:val="000000100000" w:firstRow="0" w:lastRow="0" w:firstColumn="0" w:lastColumn="0" w:oddVBand="0" w:evenVBand="0" w:oddHBand="1" w:evenHBand="0" w:firstRowFirstColumn="0" w:firstRowLastColumn="0" w:lastRowFirstColumn="0" w:lastRowLastColumn="0"/>
             </w:pPr>
+          </w:p>
+          <w:p>
+            <w:pPr>
+              <w:cnfStyle w:val="000000100000" w:firstRow="0" w:lastRow="0" w:firstColumn="0" w:lastColumn="0" w:oddVBand="0" w:evenVBand="0" w:oddHBand="1" w:evenHBand="0" w:firstRowFirstColumn="0" w:firstRowLastColumn="0" w:lastRowFirstColumn="0" w:lastRowLastColumn="0"/>
+            </w:pPr>
+            <w:r>
+              <w:t>10/24</w:t>
+            </w:r>
           </w:p>
         </w:tc>
         <w:tc>
@@ -623,6 +840,17 @@
             <w:pPr>
               <w:cnfStyle w:val="000000100000" w:firstRow="0" w:lastRow="0" w:firstColumn="0" w:lastColumn="0" w:oddVBand="0" w:evenVBand="0" w:oddHBand="1" w:evenHBand="0" w:firstRowFirstColumn="0" w:firstRowLastColumn="0" w:lastRowFirstColumn="0" w:lastRowLastColumn="0"/>
             </w:pPr>
+            <w:r>
+              <w:t xml:space="preserve">                  </w:t>
+            </w:r>
+          </w:p>
+          <w:p>
+            <w:pPr>
+              <w:cnfStyle w:val="000000100000" w:firstRow="0" w:lastRow="0" w:firstColumn="0" w:lastColumn="0" w:oddVBand="0" w:evenVBand="0" w:oddHBand="1" w:evenHBand="0" w:firstRowFirstColumn="0" w:firstRowLastColumn="0" w:lastRowFirstColumn="0" w:lastRowLastColumn="0"/>
+            </w:pPr>
+            <w:r>
+              <w:t xml:space="preserve">               Pending</w:t>
+            </w:r>
           </w:p>
         </w:tc>
         <w:tc>
@@ -633,6 +861,9 @@
             <w:pPr>
               <w:cnfStyle w:val="000000100000" w:firstRow="0" w:lastRow="0" w:firstColumn="0" w:lastColumn="0" w:oddVBand="0" w:evenVBand="0" w:oddHBand="1" w:evenHBand="0" w:firstRowFirstColumn="0" w:firstRowLastColumn="0" w:lastRowFirstColumn="0" w:lastRowLastColumn="0"/>
             </w:pPr>
+            <w:r>
+              <w:t>Requires L/RShift and Addition operations to be implemented first</w:t>
+            </w:r>
           </w:p>
         </w:tc>
       </w:tr>
@@ -668,7 +899,7 @@
     <w:tbl>
       <w:tblPr>
         <w:tblStyle w:val="ListTable7Colorful"/>
-        <w:tblW w:w="10345" w:type="dxa"/>
+        <w:tblW w:w="10325" w:type="dxa"/>
         <w:jc w:val="center"/>
         <w:tblBorders>
           <w:top w:val="single" w:sz="4" w:space="0" w:color="auto"/>
@@ -681,18 +912,18 @@
         <w:tblLook w:val="04A0" w:firstRow="1" w:lastRow="0" w:firstColumn="1" w:lastColumn="0" w:noHBand="0" w:noVBand="1"/>
       </w:tblPr>
       <w:tblGrid>
-        <w:gridCol w:w="10345"/>
+        <w:gridCol w:w="10325"/>
       </w:tblGrid>
       <w:tr>
         <w:trPr>
           <w:cnfStyle w:val="100000000000" w:firstRow="1" w:lastRow="0" w:firstColumn="0" w:lastColumn="0" w:oddVBand="0" w:evenVBand="0" w:oddHBand="0" w:evenHBand="0" w:firstRowFirstColumn="0" w:firstRowLastColumn="0" w:lastRowFirstColumn="0" w:lastRowLastColumn="0"/>
-          <w:trHeight w:val="1826"/>
+          <w:trHeight w:val="1623"/>
           <w:jc w:val="center"/>
         </w:trPr>
         <w:tc>
           <w:tcPr>
             <w:cnfStyle w:val="001000000100" w:firstRow="0" w:lastRow="0" w:firstColumn="1" w:lastColumn="0" w:oddVBand="0" w:evenVBand="0" w:oddHBand="0" w:evenHBand="0" w:firstRowFirstColumn="1" w:firstRowLastColumn="0" w:lastRowFirstColumn="0" w:lastRowLastColumn="0"/>
-            <w:tcW w:w="10345" w:type="dxa"/>
+            <w:tcW w:w="10325" w:type="dxa"/>
             <w:tcBorders>
               <w:bottom w:val="none" w:sz="0" w:space="0" w:color="auto"/>
               <w:right w:val="none" w:sz="0" w:space="0" w:color="auto"/>
@@ -707,14 +938,76 @@
                 <w:b/>
                 <w:smallCaps/>
                 <w:color w:val="auto"/>
+                <w:sz w:val="24"/>
+              </w:rPr>
+            </w:pPr>
+            <w:r>
+              <w:rPr>
+                <w:rFonts w:ascii="Times New Roman" w:eastAsiaTheme="minorHAnsi" w:hAnsi="Times New Roman" w:cs="Times New Roman"/>
+                <w:b/>
+                <w:smallCaps/>
+                <w:color w:val="auto"/>
                 <w:sz w:val="28"/>
               </w:rPr>
-            </w:pPr>
+              <w:t>-</w:t>
+            </w:r>
+            <w:r>
+              <w:rPr>
+                <w:rFonts w:ascii="Times New Roman" w:eastAsiaTheme="minorHAnsi" w:hAnsi="Times New Roman" w:cs="Times New Roman"/>
+                <w:b/>
+                <w:smallCaps/>
+                <w:color w:val="auto"/>
+                <w:sz w:val="24"/>
+              </w:rPr>
+              <w:t>Meetup and</w:t>
+            </w:r>
+            <w:r>
+              <w:rPr>
+                <w:rFonts w:ascii="Times New Roman" w:eastAsiaTheme="minorHAnsi" w:hAnsi="Times New Roman" w:cs="Times New Roman"/>
+                <w:b/>
+                <w:smallCaps/>
+                <w:color w:val="auto"/>
+                <w:sz w:val="24"/>
+              </w:rPr>
+              <w:t xml:space="preserve"> group </w:t>
+            </w:r>
+            <w:r>
+              <w:rPr>
+                <w:rFonts w:ascii="Times New Roman" w:eastAsiaTheme="minorHAnsi" w:hAnsi="Times New Roman" w:cs="Times New Roman"/>
+                <w:b/>
+                <w:smallCaps/>
+                <w:color w:val="auto"/>
+                <w:sz w:val="24"/>
+              </w:rPr>
+              <w:t xml:space="preserve"> introductions (10/5) </w:t>
+            </w:r>
           </w:p>
           <w:p>
             <w:pPr>
               <w:spacing w:after="160" w:line="259" w:lineRule="auto"/>
-              <w:ind w:hanging="720"/>
+              <w:jc w:val="both"/>
+              <w:rPr>
+                <w:rFonts w:ascii="Times New Roman" w:eastAsiaTheme="minorHAnsi" w:hAnsi="Times New Roman" w:cs="Times New Roman"/>
+                <w:b/>
+                <w:smallCaps/>
+                <w:color w:val="auto"/>
+                <w:sz w:val="24"/>
+              </w:rPr>
+            </w:pPr>
+            <w:r>
+              <w:rPr>
+                <w:rFonts w:ascii="Times New Roman" w:eastAsiaTheme="minorHAnsi" w:hAnsi="Times New Roman" w:cs="Times New Roman"/>
+                <w:b/>
+                <w:smallCaps/>
+                <w:color w:val="auto"/>
+                <w:sz w:val="24"/>
+              </w:rPr>
+              <w:t>-Comprehend Project and assign tasks based on team member skillsets</w:t>
+            </w:r>
+          </w:p>
+          <w:p>
+            <w:pPr>
+              <w:spacing w:after="160" w:line="259" w:lineRule="auto"/>
               <w:jc w:val="both"/>
               <w:rPr>
                 <w:rFonts w:ascii="Times New Roman" w:hAnsi="Times New Roman" w:cs="Times New Roman"/>
@@ -730,9 +1023,9 @@
                 <w:b/>
                 <w:smallCaps/>
                 <w:color w:val="auto"/>
-                <w:sz w:val="28"/>
+                <w:sz w:val="24"/>
               </w:rPr>
-              <w:t>sss</w:t>
+              <w:t xml:space="preserve">-Created basic GUI and classes for representing the Reader and Transmitters. Successfully Passed packets of 144 bits between the two and authenticated the simplified system without using an XTEA algorithm. </w:t>
             </w:r>
           </w:p>
         </w:tc>
@@ -774,19 +1067,19 @@
     <w:tbl>
       <w:tblPr>
         <w:tblStyle w:val="TableGrid"/>
-        <w:tblW w:w="10345" w:type="dxa"/>
+        <w:tblW w:w="10456" w:type="dxa"/>
         <w:tblLook w:val="04A0" w:firstRow="1" w:lastRow="0" w:firstColumn="1" w:lastColumn="0" w:noHBand="0" w:noVBand="1"/>
       </w:tblPr>
       <w:tblGrid>
-        <w:gridCol w:w="10345"/>
+        <w:gridCol w:w="10456"/>
       </w:tblGrid>
       <w:tr>
         <w:trPr>
-          <w:trHeight w:val="1601"/>
+          <w:trHeight w:val="764"/>
         </w:trPr>
         <w:tc>
           <w:tcPr>
-            <w:tcW w:w="10345" w:type="dxa"/>
+            <w:tcW w:w="10456" w:type="dxa"/>
           </w:tcPr>
           <w:p>
             <w:pPr>
@@ -797,6 +1090,25 @@
                 <w:sz w:val="28"/>
               </w:rPr>
             </w:pPr>
+            <w:r>
+              <w:rPr>
+                <w:rFonts w:ascii="Times New Roman" w:hAnsi="Times New Roman" w:cs="Times New Roman"/>
+                <w:b/>
+                <w:smallCaps/>
+                <w:sz w:val="28"/>
+              </w:rPr>
+              <w:t>-</w:t>
+            </w:r>
+            <w:r>
+              <w:rPr>
+                <w:rFonts w:ascii="Times New Roman" w:hAnsi="Times New Roman" w:cs="Times New Roman"/>
+                <w:b/>
+                <w:i/>
+                <w:smallCaps/>
+                <w:sz w:val="24"/>
+              </w:rPr>
+              <w:t>Meet again next Thursday or Friday to discuss and establish next milestones</w:t>
+            </w:r>
           </w:p>
         </w:tc>
       </w:tr>
@@ -1008,6 +1320,7 @@
     <w:lsdException w:name="HTML Sample" w:semiHidden="1" w:unhideWhenUsed="1"/>
     <w:lsdException w:name="HTML Typewriter" w:semiHidden="1" w:unhideWhenUsed="1"/>
     <w:lsdException w:name="HTML Variable" w:semiHidden="1" w:unhideWhenUsed="1"/>
+    <w:lsdException w:name="Normal Table" w:semiHidden="1" w:unhideWhenUsed="1"/>
     <w:lsdException w:name="annotation subject" w:semiHidden="1" w:unhideWhenUsed="1"/>
     <w:lsdException w:name="No List" w:semiHidden="1" w:unhideWhenUsed="1"/>
     <w:lsdException w:name="Outline List 1" w:semiHidden="1" w:unhideWhenUsed="1"/>
@@ -1051,8 +1364,10 @@
     <w:lsdException w:name="Table Elegant" w:semiHidden="1" w:unhideWhenUsed="1"/>
     <w:lsdException w:name="Table Professional" w:semiHidden="1" w:unhideWhenUsed="1"/>
     <w:lsdException w:name="Table Subtle 1" w:semiHidden="1" w:unhideWhenUsed="1"/>
+    <w:lsdException w:name="Table Subtle 2" w:semiHidden="1" w:unhideWhenUsed="1"/>
     <w:lsdException w:name="Table Web 1" w:semiHidden="1" w:unhideWhenUsed="1"/>
     <w:lsdException w:name="Table Web 2" w:semiHidden="1" w:unhideWhenUsed="1"/>
+    <w:lsdException w:name="Table Web 3" w:semiHidden="1" w:unhideWhenUsed="1"/>
     <w:lsdException w:name="Balloon Text" w:semiHidden="1" w:unhideWhenUsed="1"/>
     <w:lsdException w:name="Table Grid" w:uiPriority="39"/>
     <w:lsdException w:name="Table Theme" w:semiHidden="1" w:unhideWhenUsed="1"/>

</xml_diff>